<commit_message>
Added a change log.
</commit_message>
<xml_diff>
--- a/protocol_modelling_the_cumulative_effect_of_training_load_on_injury.docx
+++ b/protocol_modelling_the_cumulative_effect_of_training_load_on_injury.docx
@@ -1254,7 +1254,23 @@
           <w:sz w:val="24"/>
           <w:szCs w:val="24"/>
         </w:rPr>
-        <w:t xml:space="preserve">e will simulate data with long-term effects of training load and relative training load on the risk of injury, and see how methods are able to uncover different functions of training load and time. </w:t>
+        <w:t xml:space="preserve">e will simulate data with long-term effects of training load and relative training load on the risk of </w:t>
+      </w:r>
+      <w:proofErr w:type="gramStart"/>
+      <w:r>
+        <w:rPr>
+          <w:sz w:val="24"/>
+          <w:szCs w:val="24"/>
+        </w:rPr>
+        <w:t>injury, and</w:t>
+      </w:r>
+      <w:proofErr w:type="gramEnd"/>
+      <w:r>
+        <w:rPr>
+          <w:sz w:val="24"/>
+          <w:szCs w:val="24"/>
+        </w:rPr>
+        <w:t xml:space="preserve"> see how methods are able to uncover different functions of training load and time. </w:t>
       </w:r>
       <w:r>
         <w:rPr>
@@ -1313,15 +1329,40 @@
           <w:sz w:val="24"/>
           <w:szCs w:val="24"/>
         </w:rPr>
-        <w:t>We will use the same sample size for all analyses. We imagine that we have a study where sample size is sufficient: a scenario of 3 football teams (75 players) followed meticulously for a season (300 days), altogether 22 500 training load values</w:t>
-      </w:r>
-      <w:r>
-        <w:rPr>
-          <w:sz w:val="24"/>
-          <w:szCs w:val="24"/>
-        </w:rPr>
-        <w:t>, measured by sRPE</w:t>
-      </w:r>
+        <w:t xml:space="preserve">We will use the same sample size for all analyses. We imagine that we have a study where sample size is </w:t>
+      </w:r>
+      <w:proofErr w:type="gramStart"/>
+      <w:r>
+        <w:rPr>
+          <w:sz w:val="24"/>
+          <w:szCs w:val="24"/>
+        </w:rPr>
+        <w:t>sufficient</w:t>
+      </w:r>
+      <w:proofErr w:type="gramEnd"/>
+      <w:r>
+        <w:rPr>
+          <w:sz w:val="24"/>
+          <w:szCs w:val="24"/>
+        </w:rPr>
+        <w:t>: a scenario of 3 football teams (75 players) followed meticulously for a season (300 days), altogether 22 500 training load values</w:t>
+      </w:r>
+      <w:r>
+        <w:rPr>
+          <w:sz w:val="24"/>
+          <w:szCs w:val="24"/>
+        </w:rPr>
+        <w:t xml:space="preserve">, measured by </w:t>
+      </w:r>
+      <w:proofErr w:type="spellStart"/>
+      <w:r>
+        <w:rPr>
+          <w:sz w:val="24"/>
+          <w:szCs w:val="24"/>
+        </w:rPr>
+        <w:t>sRPE</w:t>
+      </w:r>
+      <w:proofErr w:type="spellEnd"/>
       <w:r>
         <w:rPr>
           <w:sz w:val="24"/>
@@ -1892,7 +1933,23 @@
           <w:sz w:val="24"/>
           <w:szCs w:val="24"/>
         </w:rPr>
-        <w:t xml:space="preserve"> On the current day, training load has the highest risk of injury. The affect of training load drops markedly during the past 3 days, and decays gradually across the past 4 weeks. Thereafter, training load has no effect. This is a likely scenario if past training load has an indirect effect on injury risk.</w:t>
+        <w:t xml:space="preserve"> On the current day, training load has the highest risk of injury. The </w:t>
+      </w:r>
+      <w:proofErr w:type="spellStart"/>
+      <w:r>
+        <w:rPr>
+          <w:sz w:val="24"/>
+          <w:szCs w:val="24"/>
+        </w:rPr>
+        <w:t>affect</w:t>
+      </w:r>
+      <w:proofErr w:type="spellEnd"/>
+      <w:r>
+        <w:rPr>
+          <w:sz w:val="24"/>
+          <w:szCs w:val="24"/>
+        </w:rPr>
+        <w:t xml:space="preserve"> of training load drops markedly during the past 3 days, and decays gradually across the past 4 weeks. Thereafter, training load has no effect. This is a likely scenario if past training load has an indirect effect on injury risk.</w:t>
       </w:r>
     </w:p>
     <w:p>
@@ -2323,7 +2380,23 @@
           <w:color w:val="000000"/>
           <w:shd w:val="clear" w:color="auto" w:fill="FFFFFF"/>
         </w:rPr>
-        <w:t>We will simulate time-to-event data, and model the risk of injury with a cox proportional hazards model. We will vary the methods used to handle the time-varying effect of training load, but for the effect of the amount itself, we will model the relationship using a polynomial to the 2</w:t>
+        <w:t xml:space="preserve">We will simulate time-to-event </w:t>
+      </w:r>
+      <w:proofErr w:type="gramStart"/>
+      <w:r>
+        <w:rPr>
+          <w:color w:val="000000"/>
+          <w:shd w:val="clear" w:color="auto" w:fill="FFFFFF"/>
+        </w:rPr>
+        <w:t>data, and</w:t>
+      </w:r>
+      <w:proofErr w:type="gramEnd"/>
+      <w:r>
+        <w:rPr>
+          <w:color w:val="000000"/>
+          <w:shd w:val="clear" w:color="auto" w:fill="FFFFFF"/>
+        </w:rPr>
+        <w:t xml:space="preserve"> model the risk of injury with a cox proportional hazards model. We will vary the methods used to handle the time-varying effect of training load, but for the effect of the amount itself, we will model the relationship using a polynomial to the 2</w:t>
       </w:r>
       <w:r>
         <w:rPr>
@@ -2618,6 +2691,8 @@
           <w:shd w:val="clear" w:color="auto" w:fill="FFFFFF"/>
         </w:rPr>
       </w:pPr>
+      <w:proofErr w:type="spellStart"/>
+      <w:proofErr w:type="gramStart"/>
       <w:r>
         <w:rPr>
           <w:color w:val="000000"/>
@@ -2637,7 +2712,16 @@
           <w:color w:val="000000"/>
           <w:shd w:val="clear" w:color="auto" w:fill="FFFFFF"/>
         </w:rPr>
-        <w:t>hronic workload ratio (7:2</w:t>
+        <w:t>hronic</w:t>
+      </w:r>
+      <w:proofErr w:type="spellEnd"/>
+      <w:proofErr w:type="gramEnd"/>
+      <w:r>
+        <w:rPr>
+          <w:color w:val="000000"/>
+          <w:shd w:val="clear" w:color="auto" w:fill="FFFFFF"/>
+        </w:rPr>
+        <w:t xml:space="preserve"> workload ratio (7:2</w:t>
       </w:r>
       <w:r>
         <w:rPr>
@@ -2966,7 +3050,23 @@
           <w:sz w:val="24"/>
           <w:szCs w:val="24"/>
         </w:rPr>
-        <w:t xml:space="preserve">In addition, for scenario number 4,  6 methods * 3 metrics = 18 cells in a table for the supplementary. </w:t>
+        <w:t xml:space="preserve">In addition, for scenario number </w:t>
+      </w:r>
+      <w:proofErr w:type="gramStart"/>
+      <w:r>
+        <w:rPr>
+          <w:sz w:val="24"/>
+          <w:szCs w:val="24"/>
+        </w:rPr>
+        <w:t>4,  6</w:t>
+      </w:r>
+      <w:proofErr w:type="gramEnd"/>
+      <w:r>
+        <w:rPr>
+          <w:sz w:val="24"/>
+          <w:szCs w:val="24"/>
+        </w:rPr>
+        <w:t xml:space="preserve"> methods * 3 metrics = 18 cells in a table for the supplementary. </w:t>
       </w:r>
     </w:p>
     <w:p>
@@ -4603,7 +4703,15 @@
     </w:p>
     <w:p>
       <w:r>
-        <w:t>The Acute:Chronic Workload Ratio</w:t>
+        <w:t xml:space="preserve">The </w:t>
+      </w:r>
+      <w:proofErr w:type="spellStart"/>
+      <w:r>
+        <w:t>Acute:Chronic</w:t>
+      </w:r>
+      <w:proofErr w:type="spellEnd"/>
+      <w:r>
+        <w:t xml:space="preserve"> Workload Ratio</w:t>
       </w:r>
       <w:r>
         <w:t xml:space="preserve"> (ACWR)</w:t>
@@ -4783,7 +4891,23 @@
         <w:t xml:space="preserve"> “T</w:t>
       </w:r>
       <w:r>
-        <w:t>his formula calculates the workload ratio each day by taking the average daily workload in the previous a days (ie, not including what was done on that day) and dividing it by the average daily load in the previous c days.</w:t>
+        <w:t xml:space="preserve">his formula calculates the workload ratio each day by taking the average daily workload in the previous a </w:t>
+      </w:r>
+      <w:proofErr w:type="gramStart"/>
+      <w:r>
+        <w:t>days</w:t>
+      </w:r>
+      <w:proofErr w:type="gramEnd"/>
+      <w:r>
+        <w:t xml:space="preserve"> (</w:t>
+      </w:r>
+      <w:proofErr w:type="spellStart"/>
+      <w:r>
+        <w:t>ie</w:t>
+      </w:r>
+      <w:proofErr w:type="spellEnd"/>
+      <w:r>
+        <w:t>, not including what was done on that day) and dividing it by the average daily load in the previous c days.</w:t>
       </w:r>
       <w:r>
         <w:t>”</w:t>
@@ -4815,7 +4939,7 @@
         <w:fldChar w:fldCharType="begin"/>
       </w:r>
       <w:r>
-        <w:instrText xml:space="preserve"> ADDIN EN.CITE &lt;EndNote&gt;&lt;Cite&gt;&lt;Author&gt;Moussa&lt;/Author&gt;&lt;Year&gt;2019&lt;/Year&gt;&lt;RecNum&gt;480&lt;/RecNum&gt;&lt;Prefix&gt;REDI`, &lt;/Prefix&gt;&lt;DisplayText&gt;(REDI, Moussa et al., 2019)&lt;/DisplayText&gt;&lt;record&gt;&lt;rec-number&gt;480&lt;/rec-number&gt;&lt;foreign-keys&gt;&lt;key app="EN" db-id="20dtwfpx9xftdyexw0pxvetfssep2a09wwx2" timestamp="1579862751" guid="b4ecbe66-94cf-4dde-952e-84e9e377dcd9"&gt;480&lt;/key&gt;&lt;/foreign-keys&gt;&lt;ref-type name="Journal Article"&gt;17&lt;/ref-type&gt;&lt;contributors&gt;&lt;authors&gt;&lt;author&gt;Moussa, Issa&lt;/author&gt;&lt;author&gt;Leroy, Arthur&lt;/author&gt;&lt;author&gt;Sauliere, Guillaume&lt;/author&gt;&lt;author&gt;Schipman, Julien&lt;/author&gt;&lt;author&gt;Toussaint, Jean-François&lt;/author&gt;&lt;author&gt;Sedeaud, Adrien&lt;/author&gt;&lt;/authors&gt;&lt;/contributors&gt;&lt;titles&gt;&lt;title&gt;Robust Exponential Decreasing Index (REDI): adaptive and robust method for computing cumulated workload&lt;/title&gt;&lt;secondary-title&gt;BMJ Open Sport &amp;amp; Exercise Medicine&lt;/secondary-title&gt;&lt;/titles&gt;&lt;periodical&gt;&lt;full-title&gt;BMJ Open Sport &amp;amp; Exercise Medicine&lt;/full-title&gt;&lt;/periodical&gt;&lt;volume&gt;5&lt;/volume&gt;&lt;number&gt;1&lt;/number&gt;&lt;dates&gt;&lt;year&gt;2019&lt;/year&gt;&lt;/dates&gt;&lt;isbn&gt;2055-7647&lt;/isbn&gt;&lt;urls&gt;&lt;/urls&gt;&lt;/record&gt;&lt;/Cite&gt;&lt;/EndNote&gt;</w:instrText>
+        <w:instrText xml:space="preserve"> ADDIN EN.CITE &lt;EndNote&gt;&lt;Cite&gt;&lt;Author&gt;Moussa&lt;/Author&gt;&lt;Year&gt;2019&lt;/Year&gt;&lt;RecNum&gt;480&lt;/RecNum&gt;&lt;Prefix&gt;REDI`, &lt;/Prefix&gt;&lt;DisplayText&gt;(REDI, Moussa et al., 2019a)&lt;/DisplayText&gt;&lt;record&gt;&lt;rec-number&gt;480&lt;/rec-number&gt;&lt;foreign-keys&gt;&lt;key app="EN" db-id="20dtwfpx9xftdyexw0pxvetfssep2a09wwx2" timestamp="1579862751" guid="b4ecbe66-94cf-4dde-952e-84e9e377dcd9"&gt;480&lt;/key&gt;&lt;/foreign-keys&gt;&lt;ref-type name="Journal Article"&gt;17&lt;/ref-type&gt;&lt;contributors&gt;&lt;authors&gt;&lt;author&gt;Moussa, Issa&lt;/author&gt;&lt;author&gt;Leroy, Arthur&lt;/author&gt;&lt;author&gt;Sauliere, Guillaume&lt;/author&gt;&lt;author&gt;Schipman, Julien&lt;/author&gt;&lt;author&gt;Toussaint, Jean-François&lt;/author&gt;&lt;author&gt;Sedeaud, Adrien&lt;/author&gt;&lt;/authors&gt;&lt;/contributors&gt;&lt;titles&gt;&lt;title&gt;Robust Exponential Decreasing Index (REDI): adaptive and robust method for computing cumulated workload&lt;/title&gt;&lt;secondary-title&gt;BMJ Open Sport &amp;amp; Exercise Medicine&lt;/secondary-title&gt;&lt;/titles&gt;&lt;periodical&gt;&lt;full-title&gt;BMJ Open Sport &amp;amp; Exercise Medicine&lt;/full-title&gt;&lt;/periodical&gt;&lt;volume&gt;5&lt;/volume&gt;&lt;number&gt;1&lt;/number&gt;&lt;dates&gt;&lt;year&gt;2019&lt;/year&gt;&lt;/dates&gt;&lt;isbn&gt;2055-7647&lt;/isbn&gt;&lt;urls&gt;&lt;/urls&gt;&lt;/record&gt;&lt;/Cite&gt;&lt;/EndNote&gt;</w:instrText>
       </w:r>
       <w:r>
         <w:fldChar w:fldCharType="separate"/>
@@ -4824,7 +4948,7 @@
         <w:rPr>
           <w:noProof/>
         </w:rPr>
-        <w:t>(REDI, Moussa et al., 2019)</w:t>
+        <w:t>(REDI, Moussa et al., 2019a)</w:t>
       </w:r>
       <w:r>
         <w:fldChar w:fldCharType="end"/>
@@ -4931,7 +5055,23 @@
           <w:color w:val="000000"/>
           <w:shd w:val="clear" w:color="auto" w:fill="FFFFFF"/>
         </w:rPr>
-        <w:t>. Any collected potential confounders will be adjusted for (e.g. age, sex). We will model absolute and relative training load in the same model, and compare the same methods as in the simulation study. They can be compared by the model fit (AIC). We can also visualize predictions from the best-fitting model. We have to be clear that we have not accounted for recurrent events, or the multidimensional nature of training load (internal + external measures), this analysis was done first and foremost to compare methods</w:t>
+        <w:t xml:space="preserve">. Any collected potential confounders will be adjusted for (e.g. age, sex). We will model absolute and relative training load in the same </w:t>
+      </w:r>
+      <w:proofErr w:type="gramStart"/>
+      <w:r>
+        <w:rPr>
+          <w:color w:val="000000"/>
+          <w:shd w:val="clear" w:color="auto" w:fill="FFFFFF"/>
+        </w:rPr>
+        <w:t>model, and</w:t>
+      </w:r>
+      <w:proofErr w:type="gramEnd"/>
+      <w:r>
+        <w:rPr>
+          <w:color w:val="000000"/>
+          <w:shd w:val="clear" w:color="auto" w:fill="FFFFFF"/>
+        </w:rPr>
+        <w:t xml:space="preserve"> compare the same methods as in the simulation study. They can be compared by the model fit (AIC). We can also visualize predictions from the best-fitting model. We have to be clear that we have not accounted for recurrent events, or the multidimensional nature of training load (internal + external measures), this analysis was done first and foremost to compare methods</w:t>
       </w:r>
       <w:r>
         <w:rPr>
@@ -5138,16 +5278,7 @@
           <w:sz w:val="24"/>
           <w:szCs w:val="24"/>
         </w:rPr>
-        <w:t xml:space="preserve"> This is the topic for our next study</w:t>
-      </w:r>
-      <w:bookmarkStart w:id="3" w:name="_GoBack"/>
-      <w:bookmarkEnd w:id="3"/>
-      <w:r>
-        <w:rPr>
-          <w:sz w:val="24"/>
-          <w:szCs w:val="24"/>
-        </w:rPr>
-        <w:t>.</w:t>
+        <w:t xml:space="preserve"> This is the topic for our next study.</w:t>
       </w:r>
     </w:p>
     <w:p>
@@ -5686,9 +5817,6 @@
         <w:pStyle w:val="EndNoteBibliography"/>
         <w:spacing w:after="0"/>
         <w:ind w:left="720" w:hanging="720"/>
-        <w:rPr>
-          <w:lang w:val="nb-NO"/>
-        </w:rPr>
       </w:pPr>
       <w:r>
         <w:t xml:space="preserve">CASALS, M. &amp; FINCH, C. F. 2017. Sports Biostatistician: a critical member of all sports science and medicine teams for injury prevention. </w:t>
@@ -5696,27 +5824,19 @@
       <w:r>
         <w:rPr>
           <w:i/>
-          <w:lang w:val="nb-NO"/>
         </w:rPr>
         <w:t>Injury prevention,</w:t>
       </w:r>
       <w:r>
-        <w:rPr>
-          <w:lang w:val="nb-NO"/>
-        </w:rPr>
         <w:t xml:space="preserve"> 23</w:t>
       </w:r>
       <w:r>
         <w:rPr>
           <w:b/>
-          <w:lang w:val="nb-NO"/>
         </w:rPr>
         <w:t>,</w:t>
       </w:r>
       <w:r>
-        <w:rPr>
-          <w:lang w:val="nb-NO"/>
-        </w:rPr>
         <w:t xml:space="preserve"> 423-427.</w:t>
       </w:r>
     </w:p>
@@ -5727,13 +5847,7 @@
         <w:ind w:left="720" w:hanging="720"/>
       </w:pPr>
       <w:r>
-        <w:rPr>
-          <w:lang w:val="nb-NO"/>
-        </w:rPr>
-        <w:t xml:space="preserve">DALEN-LORENTSEN, T., ANDERSEN, T. E., BJØRNEBOE, J., VAGLE, M., MARTIN, K. N., KLEPPEN, M., FAGERLAND, M. W. &amp; CLARSEN, B. 2021. </w:t>
-      </w:r>
-      <w:r>
-        <w:t xml:space="preserve">A cherry tree ripe for picking: The relationship between the acute: chronic workload ratio and health problems. </w:t>
+        <w:t xml:space="preserve">DALEN-LORENTSEN, T., ANDERSEN, T. E., BJØRNEBOE, J., VAGLE, M., MARTIN, K. N., KLEPPEN, M., FAGERLAND, M. W. &amp; CLARSEN, B. 2021. A cherry tree ripe for picking: The relationship between the acute: chronic workload ratio and health problems. </w:t>
       </w:r>
       <w:r>
         <w:rPr>
@@ -6181,7 +6295,7 @@
         <w:ind w:left="720" w:hanging="720"/>
       </w:pPr>
       <w:r>
-        <w:t xml:space="preserve">MOUSSA, I., LEROY, A., SAULIERE, G., SCHIPMAN, J., TOUSSAINT, J.-F. &amp; SEDEAUD, A. 2019. Robust Exponential Decreasing Index (REDI): adaptive and robust method for computing cumulated workload. </w:t>
+        <w:t xml:space="preserve">MOUSSA, I., LEROY, A., SAULIERE, G., SCHIPMAN, J., TOUSSAINT, J.-F. &amp; SEDEAUD, A. 2019a. Robust Exponential Decreasing Index (REDI): adaptive and robust method for computing cumulated workload. </w:t>
       </w:r>
       <w:r>
         <w:rPr>
@@ -6198,38 +6312,27 @@
         <w:pStyle w:val="EndNoteBibliography"/>
         <w:spacing w:after="0"/>
         <w:ind w:left="720" w:hanging="720"/>
-        <w:rPr>
-          <w:lang w:val="nb-NO"/>
-        </w:rPr>
-      </w:pPr>
-      <w:r>
-        <w:t xml:space="preserve">MURRAY, N. B., GABBETT, T. J., TOWNSHEND, A. D. &amp; BLANCH, P. 2017. Calculating acute: chronic workload ratios using exponentially weighted moving averages provides a more sensitive indicator of injury likelihood than rolling averages. </w:t>
+      </w:pPr>
+      <w:r>
+        <w:t xml:space="preserve">MOUSSA, I., LEROY, A., SAULIERE, G., SCHIPMAN, J., TOUSSAINT, J.-F. &amp; SEDEAUD, A. 2019b. Robust Exponential Decreasing Index (REDI): adaptive and robust method for computing cumulated workload. </w:t>
       </w:r>
       <w:r>
         <w:rPr>
           <w:i/>
-          <w:lang w:val="nb-NO"/>
-        </w:rPr>
-        <w:t>Br J Sports Med,</w:t>
-      </w:r>
-      <w:r>
-        <w:rPr>
-          <w:lang w:val="nb-NO"/>
-        </w:rPr>
-        <w:t xml:space="preserve"> 51</w:t>
+        </w:rPr>
+        <w:t>BMJ Open Sport &amp; Exercise Medicine,</w:t>
+      </w:r>
+      <w:r>
+        <w:t xml:space="preserve"> 5</w:t>
       </w:r>
       <w:r>
         <w:rPr>
           <w:b/>
-          <w:lang w:val="nb-NO"/>
         </w:rPr>
         <w:t>,</w:t>
       </w:r>
       <w:r>
-        <w:rPr>
-          <w:lang w:val="nb-NO"/>
-        </w:rPr>
-        <w:t xml:space="preserve"> 749-754.</w:t>
+        <w:t xml:space="preserve"> e000573.</w:t>
       </w:r>
     </w:p>
     <w:p>
@@ -6239,19 +6342,16 @@
         <w:ind w:left="720" w:hanging="720"/>
       </w:pPr>
       <w:r>
-        <w:rPr>
-          <w:lang w:val="nb-NO"/>
-        </w:rPr>
-        <w:t xml:space="preserve">NAKAOKA, G., BARBOZA, S. D., VERHAGEN, E., VAN MECHELEN, W. &amp; HESPANHOL, L. 2021. </w:t>
-      </w:r>
-      <w:r>
-        <w:t xml:space="preserve">The association between the acute: chronic workload ratio and running-related injuries in Dutch runners: a prospective cohort study. </w:t>
+        <w:t xml:space="preserve">MURRAY, N. B., GABBETT, T. J., TOWNSHEND, A. D. &amp; BLANCH, P. 2017. Calculating acute: chronic workload ratios using exponentially weighted moving averages provides a more sensitive indicator of injury likelihood than rolling averages. </w:t>
       </w:r>
       <w:r>
         <w:rPr>
           <w:i/>
         </w:rPr>
-        <w:t>Sports medicine</w:t>
+        <w:t>Br J Sports Med,</w:t>
+      </w:r>
+      <w:r>
+        <w:t xml:space="preserve"> 51</w:t>
       </w:r>
       <w:r>
         <w:rPr>
@@ -6260,7 +6360,7 @@
         <w:t>,</w:t>
       </w:r>
       <w:r>
-        <w:t xml:space="preserve"> 1-11.</w:t>
+        <w:t xml:space="preserve"> 749-754.</w:t>
       </w:r>
     </w:p>
     <w:p>
@@ -6270,16 +6370,22 @@
         <w:ind w:left="720" w:hanging="720"/>
       </w:pPr>
       <w:r>
-        <w:t xml:space="preserve">NIELSEN, R. O., BERTELSEN, M. L., MØLLER, M., HULME, A., MANSOURNIA, M. A., CASALS, M. &amp; PARNER, E. T. 2020. Methods matter: exploring the ‘too much, too soon’theory, part 1: causal questions in sports injury research. </w:t>
+        <w:t xml:space="preserve">NAKAOKA, G., BARBOZA, S. D., VERHAGEN, E., VAN MECHELEN, W. &amp; HESPANHOL, L. 2021. The association between the acute: chronic workload ratio and running-related injuries in Dutch runners: a prospective cohort study. </w:t>
       </w:r>
       <w:r>
         <w:rPr>
           <w:i/>
         </w:rPr>
-        <w:t>British journal of sports medicine</w:t>
-      </w:r>
-      <w:r>
-        <w:t>.</w:t>
+        <w:t>Sports medicine</w:t>
+      </w:r>
+      <w:r>
+        <w:rPr>
+          <w:b/>
+        </w:rPr>
+        <w:t>,</w:t>
+      </w:r>
+      <w:r>
+        <w:t xml:space="preserve"> 1-11.</w:t>
       </w:r>
     </w:p>
     <w:p>
@@ -6290,25 +6396,16 @@
       </w:pPr>
       <w:r>
         <w:lastRenderedPageBreak/>
-        <w:t xml:space="preserve">NIELSEN, R. O., BERTELSEN, M. L., RAMSKOV, D., MØLLER, M., HULME, A., THEISEN, D., FINCH, C. F., FORTINGTON, L. V., MANSOURNIA, M. A. &amp; PARNER, E. T. 2019. Time-to-event analysis for sports injury research part 1: time-varying exposures. </w:t>
+        <w:t xml:space="preserve">NIELSEN, R. O., BERTELSEN, M. L., MØLLER, M., HULME, A., MANSOURNIA, M. A., CASALS, M. &amp; PARNER, E. T. 2020. Methods matter: exploring the ‘too much, too soon’theory, part 1: causal questions in sports injury research. </w:t>
       </w:r>
       <w:r>
         <w:rPr>
           <w:i/>
         </w:rPr>
-        <w:t>Br J Sports Med,</w:t>
-      </w:r>
-      <w:r>
-        <w:t xml:space="preserve"> 53</w:t>
-      </w:r>
-      <w:r>
-        <w:rPr>
-          <w:b/>
-        </w:rPr>
-        <w:t>,</w:t>
-      </w:r>
-      <w:r>
-        <w:t xml:space="preserve"> 61-68.</w:t>
+        <w:t>British journal of sports medicine</w:t>
+      </w:r>
+      <w:r>
+        <w:t>.</w:t>
       </w:r>
     </w:p>
     <w:p>
@@ -6318,16 +6415,16 @@
         <w:ind w:left="720" w:hanging="720"/>
       </w:pPr>
       <w:r>
-        <w:t xml:space="preserve">SAINANI, K. L., BORG, D. N., CALDWELL, A. R., BUTSON, M. L., TENAN, M. S., VICKERS, A. J., VIGOTSKY, A. D., WARMENHOVEN, J., NGUYEN, R. &amp; LOHSE, K. R. 2021. Call to increase statistical collaboration in sports science, sport and exercise medicine and sports physiotherapy. </w:t>
+        <w:t xml:space="preserve">NIELSEN, R. O., BERTELSEN, M. L., RAMSKOV, D., MØLLER, M., HULME, A., THEISEN, D., FINCH, C. F., FORTINGTON, L. V., MANSOURNIA, M. A. &amp; PARNER, E. T. 2019. Time-to-event analysis for sports injury research part 1: time-varying exposures. </w:t>
       </w:r>
       <w:r>
         <w:rPr>
           <w:i/>
         </w:rPr>
-        <w:t>British journal of sports medicine,</w:t>
-      </w:r>
-      <w:r>
-        <w:t xml:space="preserve"> 55</w:t>
+        <w:t>Br J Sports Med,</w:t>
+      </w:r>
+      <w:r>
+        <w:t xml:space="preserve"> 53</w:t>
       </w:r>
       <w:r>
         <w:rPr>
@@ -6336,7 +6433,7 @@
         <w:t>,</w:t>
       </w:r>
       <w:r>
-        <w:t xml:space="preserve"> 118-122.</w:t>
+        <w:t xml:space="preserve"> 61-68.</w:t>
       </w:r>
     </w:p>
     <w:p>
@@ -6346,16 +6443,16 @@
         <w:ind w:left="720" w:hanging="720"/>
       </w:pPr>
       <w:r>
-        <w:t xml:space="preserve">SCHWARTZ, J., SPIX, C., TOULOUMI, G., BACHAROVA, L., BARUMAMDZADEH, T., LE TERTRE, A., PIEKARKSI, T., DE LEON, A. P., PÖNKÄ, A. &amp; ROSSI, G. 1996. Methodological issues in studies of air pollution and daily counts of deaths or hospital admissions. </w:t>
+        <w:t xml:space="preserve">SAINANI, K. L., BORG, D. N., CALDWELL, A. R., BUTSON, M. L., TENAN, M. S., VICKERS, A. J., VIGOTSKY, A. D., WARMENHOVEN, J., NGUYEN, R. &amp; LOHSE, K. R. 2021. Call to increase statistical collaboration in sports science, sport and exercise medicine and sports physiotherapy. </w:t>
       </w:r>
       <w:r>
         <w:rPr>
           <w:i/>
         </w:rPr>
-        <w:t>Journal of Epidemiology &amp; Community Health,</w:t>
-      </w:r>
-      <w:r>
-        <w:t xml:space="preserve"> 50</w:t>
+        <w:t>British journal of sports medicine,</w:t>
+      </w:r>
+      <w:r>
+        <w:t xml:space="preserve"> 55</w:t>
       </w:r>
       <w:r>
         <w:rPr>
@@ -6364,7 +6461,7 @@
         <w:t>,</w:t>
       </w:r>
       <w:r>
-        <w:t xml:space="preserve"> S3-11.</w:t>
+        <w:t xml:space="preserve"> 118-122.</w:t>
       </w:r>
     </w:p>
     <w:p>
@@ -6374,16 +6471,16 @@
         <w:ind w:left="720" w:hanging="720"/>
       </w:pPr>
       <w:r>
-        <w:t xml:space="preserve">SEDEAUD, A., DE LAROCHELAMBERT, Q., MOUSSA, I., BRASSE, D., BERROU, J.-M., DUNCOMBE, S., ANTERO, J., ORHANT, E., CARLING, C. &amp; TOUSSAINT, J.-F. 2020. Does an Optimal Relationship Between Injury Risk and Workload Represented by the “Sweet Spot” Really Exist? An Example From Elite French Soccer Players and Pentathletes. </w:t>
+        <w:t xml:space="preserve">SCHWARTZ, J., SPIX, C., TOULOUMI, G., BACHAROVA, L., BARUMAMDZADEH, T., LE TERTRE, A., PIEKARKSI, T., DE LEON, A. P., PÖNKÄ, A. &amp; ROSSI, G. 1996. Methodological issues in studies of air pollution and daily counts of deaths or hospital admissions. </w:t>
       </w:r>
       <w:r>
         <w:rPr>
           <w:i/>
         </w:rPr>
-        <w:t>Frontiers in Physiology,</w:t>
-      </w:r>
-      <w:r>
-        <w:t xml:space="preserve"> 11</w:t>
+        <w:t>Journal of Epidemiology &amp; Community Health,</w:t>
+      </w:r>
+      <w:r>
+        <w:t xml:space="preserve"> 50</w:t>
       </w:r>
       <w:r>
         <w:rPr>
@@ -6392,7 +6489,7 @@
         <w:t>,</w:t>
       </w:r>
       <w:r>
-        <w:t xml:space="preserve"> 1034.</w:t>
+        <w:t xml:space="preserve"> S3-11.</w:t>
       </w:r>
     </w:p>
     <w:p>
@@ -6402,16 +6499,16 @@
         <w:ind w:left="720" w:hanging="720"/>
       </w:pPr>
       <w:r>
-        <w:t xml:space="preserve">SYLVESTRE, M. P. &amp; ABRAHAMOWICZ, M. 2009. Flexible modeling of the cumulative effects of time‐dependent exposures on the hazard. </w:t>
+        <w:t xml:space="preserve">SEDEAUD, A., DE LAROCHELAMBERT, Q., MOUSSA, I., BRASSE, D., BERROU, J.-M., DUNCOMBE, S., ANTERO, J., ORHANT, E., CARLING, C. &amp; TOUSSAINT, J.-F. 2020. Does an Optimal Relationship Between Injury Risk and Workload Represented by the “Sweet Spot” Really Exist? An Example From Elite French Soccer Players and Pentathletes. </w:t>
       </w:r>
       <w:r>
         <w:rPr>
           <w:i/>
         </w:rPr>
-        <w:t>Statistics in medicine,</w:t>
-      </w:r>
-      <w:r>
-        <w:t xml:space="preserve"> 28</w:t>
+        <w:t>Frontiers in Physiology,</w:t>
+      </w:r>
+      <w:r>
+        <w:t xml:space="preserve"> 11</w:t>
       </w:r>
       <w:r>
         <w:rPr>
@@ -6420,7 +6517,7 @@
         <w:t>,</w:t>
       </w:r>
       <w:r>
-        <w:t xml:space="preserve"> 3437-3453.</w:t>
+        <w:t xml:space="preserve"> 1034.</w:t>
       </w:r>
     </w:p>
     <w:p>
@@ -6430,16 +6527,25 @@
         <w:ind w:left="720" w:hanging="720"/>
       </w:pPr>
       <w:r>
-        <w:t xml:space="preserve">TYSOE, A., MOORE, I. S., RANSON, C., MCCAIG, S. &amp; WILLIAMS, S. 2020. Bowling loads and injury risk in male first class county cricket: Is ‘differential load’an alternative to the acute-to-chronic workload ratio? </w:t>
+        <w:t xml:space="preserve">SYLVESTRE, M. P. &amp; ABRAHAMOWICZ, M. 2009. Flexible modeling of the cumulative effects of time‐dependent exposures on the hazard. </w:t>
       </w:r>
       <w:r>
         <w:rPr>
           <w:i/>
         </w:rPr>
-        <w:t>Journal of Science and Medicine in Sport</w:t>
-      </w:r>
-      <w:r>
-        <w:t>.</w:t>
+        <w:t>Statistics in medicine,</w:t>
+      </w:r>
+      <w:r>
+        <w:t xml:space="preserve"> 28</w:t>
+      </w:r>
+      <w:r>
+        <w:rPr>
+          <w:b/>
+        </w:rPr>
+        <w:t>,</w:t>
+      </w:r>
+      <w:r>
+        <w:t xml:space="preserve"> 3437-3453.</w:t>
       </w:r>
     </w:p>
     <w:p>
@@ -6449,25 +6555,16 @@
         <w:ind w:left="720" w:hanging="720"/>
       </w:pPr>
       <w:r>
-        <w:t xml:space="preserve">VANDENBROUCKE, J. P. 2004. When are observational studies as credible as randomised trials? </w:t>
+        <w:t xml:space="preserve">TYSOE, A., MOORE, I. S., RANSON, C., MCCAIG, S. &amp; WILLIAMS, S. 2020. Bowling loads and injury risk in male first class county cricket: Is ‘differential load’an alternative to the acute-to-chronic workload ratio? </w:t>
       </w:r>
       <w:r>
         <w:rPr>
           <w:i/>
         </w:rPr>
-        <w:t>The Lancet,</w:t>
-      </w:r>
-      <w:r>
-        <w:t xml:space="preserve"> 363</w:t>
-      </w:r>
-      <w:r>
-        <w:rPr>
-          <w:b/>
-        </w:rPr>
-        <w:t>,</w:t>
-      </w:r>
-      <w:r>
-        <w:t xml:space="preserve"> 1728-1731.</w:t>
+        <w:t>Journal of Science and Medicine in Sport</w:t>
+      </w:r>
+      <w:r>
+        <w:t>.</w:t>
       </w:r>
     </w:p>
     <w:p>
@@ -6477,16 +6574,16 @@
         <w:ind w:left="720" w:hanging="720"/>
       </w:pPr>
       <w:r>
-        <w:t xml:space="preserve">WANG, A., HEALY, J., HYETT, N., BERTHELOT, G. &amp; OKHOLM KRYGER, K. 2021. A systematic review on methodological variation in acute: chronic workload research in elite male football players. </w:t>
+        <w:t xml:space="preserve">VANDENBROUCKE, J. P. 2004. When are observational studies as credible as randomised trials? </w:t>
       </w:r>
       <w:r>
         <w:rPr>
           <w:i/>
         </w:rPr>
-        <w:t>Science and Medicine in Football,</w:t>
-      </w:r>
-      <w:r>
-        <w:t xml:space="preserve"> 5</w:t>
+        <w:t>The Lancet,</w:t>
+      </w:r>
+      <w:r>
+        <w:t xml:space="preserve"> 363</w:t>
       </w:r>
       <w:r>
         <w:rPr>
@@ -6495,7 +6592,7 @@
         <w:t>,</w:t>
       </w:r>
       <w:r>
-        <w:t xml:space="preserve"> 18-34.</w:t>
+        <w:t xml:space="preserve"> 1728-1731.</w:t>
       </w:r>
     </w:p>
     <w:p>
@@ -6505,13 +6602,16 @@
         <w:ind w:left="720" w:hanging="720"/>
       </w:pPr>
       <w:r>
-        <w:t xml:space="preserve">WANG, C., VARGAS, J. T., STOKES, T., STEELE, R. &amp; SHRIER, I. 2020. Analyzing Activity and Injury: Lessons Learned from the Acute: Chronic Workload Ratio. </w:t>
+        <w:t xml:space="preserve">WANG, A., HEALY, J., HYETT, N., BERTHELOT, G. &amp; OKHOLM KRYGER, K. 2021. A systematic review on methodological variation in acute: chronic workload research in elite male football players. </w:t>
       </w:r>
       <w:r>
         <w:rPr>
           <w:i/>
         </w:rPr>
-        <w:t>Sports Medicine</w:t>
+        <w:t>Science and Medicine in Football,</w:t>
+      </w:r>
+      <w:r>
+        <w:t xml:space="preserve"> 5</w:t>
       </w:r>
       <w:r>
         <w:rPr>
@@ -6520,7 +6620,7 @@
         <w:t>,</w:t>
       </w:r>
       <w:r>
-        <w:t xml:space="preserve"> 1-12.</w:t>
+        <w:t xml:space="preserve"> 18-34.</w:t>
       </w:r>
     </w:p>
     <w:p>
@@ -6530,6 +6630,31 @@
         <w:ind w:left="720" w:hanging="720"/>
       </w:pPr>
       <w:r>
+        <w:t xml:space="preserve">WANG, C., VARGAS, J. T., STOKES, T., STEELE, R. &amp; SHRIER, I. 2020. Analyzing Activity and Injury: Lessons Learned from the Acute: Chronic Workload Ratio. </w:t>
+      </w:r>
+      <w:r>
+        <w:rPr>
+          <w:i/>
+        </w:rPr>
+        <w:t>Sports Medicine</w:t>
+      </w:r>
+      <w:r>
+        <w:rPr>
+          <w:b/>
+        </w:rPr>
+        <w:t>,</w:t>
+      </w:r>
+      <w:r>
+        <w:t xml:space="preserve"> 1-12.</w:t>
+      </w:r>
+    </w:p>
+    <w:p>
+      <w:pPr>
+        <w:pStyle w:val="EndNoteBibliography"/>
+        <w:spacing w:after="0"/>
+        <w:ind w:left="720" w:hanging="720"/>
+      </w:pPr>
+      <w:r>
         <w:t xml:space="preserve">WILLIAMS, S., WEST, S., CROSS, M. J. &amp; STOKES, K. A. 2017. Better way to determine the acute: chronic workload ratio? </w:t>
       </w:r>
       <w:r>
@@ -6586,6 +6711,71 @@
       <w:r>
         <w:fldChar w:fldCharType="end"/>
       </w:r>
+    </w:p>
+    <w:p>
+      <w:pPr>
+        <w:pStyle w:val="Heading2"/>
+        <w:spacing w:line="276" w:lineRule="auto"/>
+      </w:pPr>
+      <w:r>
+        <w:t>Change log</w:t>
+      </w:r>
+    </w:p>
+    <w:p>
+      <w:pPr>
+        <w:pStyle w:val="ListParagraph"/>
+        <w:numPr>
+          <w:ilvl w:val="0"/>
+          <w:numId w:val="27"/>
+        </w:numPr>
+      </w:pPr>
+      <w:r>
+        <w:t xml:space="preserve">We did not gain access to football data for comparing methods on an observed dataset. We decided to use DLNM on a previously used handball dataset, to illustrate how DLNM can be used in practice. </w:t>
+      </w:r>
+      <w:r>
+        <w:t>The data quality is too poor for any methods comparison.</w:t>
+      </w:r>
+    </w:p>
+    <w:p>
+      <w:pPr>
+        <w:pStyle w:val="ListParagraph"/>
+        <w:numPr>
+          <w:ilvl w:val="0"/>
+          <w:numId w:val="27"/>
+        </w:numPr>
+      </w:pPr>
+      <w:r>
+        <w:t xml:space="preserve">Most of the methods compared were not necessarily recommended, even though they were frequently used. We included REDI </w:t>
+      </w:r>
+      <w:r>
+        <w:fldChar w:fldCharType="begin"/>
+      </w:r>
+      <w:r>
+        <w:instrText xml:space="preserve"> ADDIN EN.CITE &lt;EndNote&gt;&lt;Cite&gt;&lt;Author&gt;Moussa&lt;/Author&gt;&lt;Year&gt;2019&lt;/Year&gt;&lt;RecNum&gt;945&lt;/RecNum&gt;&lt;DisplayText&gt;(Moussa et al., 2019b)&lt;/DisplayText&gt;&lt;record&gt;&lt;rec-number&gt;945&lt;/rec-number&gt;&lt;foreign-keys&gt;&lt;key app="EN" db-id="20dtwfpx9xftdyexw0pxvetfssep2a09wwx2" timestamp="1636362854"&gt;945&lt;/key&gt;&lt;/foreign-keys&gt;&lt;ref-type name="Journal Article"&gt;17&lt;/ref-type&gt;&lt;contributors&gt;&lt;authors&gt;&lt;author&gt;Moussa, Issa&lt;/author&gt;&lt;author&gt;Leroy, Arthur&lt;/author&gt;&lt;author&gt;Sauliere, Guillaume&lt;/author&gt;&lt;author&gt;Schipman, Julien&lt;/author&gt;&lt;author&gt;Toussaint, Jean-François&lt;/author&gt;&lt;author&gt;Sedeaud, Adrien&lt;/author&gt;&lt;/authors&gt;&lt;/contributors&gt;&lt;titles&gt;&lt;title&gt;Robust Exponential Decreasing Index (REDI): adaptive and robust method for computing cumulated workload&lt;/title&gt;&lt;secondary-title&gt;BMJ Open Sport &amp;amp; Exercise Medicine&lt;/secondary-title&gt;&lt;/titles&gt;&lt;periodical&gt;&lt;full-title&gt;BMJ Open Sport &amp;amp; Exercise Medicine&lt;/full-title&gt;&lt;/periodical&gt;&lt;pages&gt;e000573&lt;/pages&gt;&lt;volume&gt;5&lt;/volume&gt;&lt;number&gt;1&lt;/number&gt;&lt;dates&gt;&lt;year&gt;2019&lt;/year&gt;&lt;/dates&gt;&lt;urls&gt;&lt;related-urls&gt;&lt;url&gt;https://bmjopensem.bmj.com/content/bmjosem/5/1/e000573.full.pdf&lt;/url&gt;&lt;/related-urls&gt;&lt;/urls&gt;&lt;electronic-resource-num&gt;10.1136/bmjsem-2019-000573&lt;/electronic-resource-num&gt;&lt;/record&gt;&lt;/Cite&gt;&lt;/EndNote&gt;</w:instrText>
+      </w:r>
+      <w:r>
+        <w:fldChar w:fldCharType="separate"/>
+      </w:r>
+      <w:r>
+        <w:rPr>
+          <w:noProof/>
+        </w:rPr>
+        <w:t>(Moussa et al., 2019b)</w:t>
+      </w:r>
+      <w:r>
+        <w:fldChar w:fldCharType="end"/>
+      </w:r>
+      <w:r>
+        <w:t>, which has been proposed as an alternative, in the comparison.</w:t>
+      </w:r>
+      <w:bookmarkStart w:id="3" w:name="_GoBack"/>
+      <w:bookmarkEnd w:id="3"/>
+    </w:p>
+    <w:p>
+      <w:pPr>
+        <w:pStyle w:val="ListParagraph"/>
+        <w:spacing w:line="360" w:lineRule="auto"/>
+      </w:pPr>
     </w:p>
     <w:sectPr>
       <w:pgSz w:w="11906" w:h="16838"/>
@@ -8127,6 +8317,95 @@
     </w:lvl>
   </w:abstractNum>
   <w:abstractNum w:abstractNumId="15" w15:restartNumberingAfterBreak="0">
+    <w:nsid w:val="3A075080"/>
+    <w:multiLevelType w:val="hybridMultilevel"/>
+    <w:tmpl w:val="49E89E20"/>
+    <w:lvl w:ilvl="0" w:tplc="0409000F">
+      <w:start w:val="1"/>
+      <w:numFmt w:val="decimal"/>
+      <w:lvlText w:val="%1."/>
+      <w:lvlJc w:val="left"/>
+      <w:pPr>
+        <w:ind w:left="720" w:hanging="360"/>
+      </w:pPr>
+      <w:rPr>
+        <w:rFonts w:hint="default"/>
+      </w:rPr>
+    </w:lvl>
+    <w:lvl w:ilvl="1" w:tplc="04090019" w:tentative="1">
+      <w:start w:val="1"/>
+      <w:numFmt w:val="lowerLetter"/>
+      <w:lvlText w:val="%2."/>
+      <w:lvlJc w:val="left"/>
+      <w:pPr>
+        <w:ind w:left="1440" w:hanging="360"/>
+      </w:pPr>
+    </w:lvl>
+    <w:lvl w:ilvl="2" w:tplc="0409001B" w:tentative="1">
+      <w:start w:val="1"/>
+      <w:numFmt w:val="lowerRoman"/>
+      <w:lvlText w:val="%3."/>
+      <w:lvlJc w:val="right"/>
+      <w:pPr>
+        <w:ind w:left="2160" w:hanging="180"/>
+      </w:pPr>
+    </w:lvl>
+    <w:lvl w:ilvl="3" w:tplc="0409000F" w:tentative="1">
+      <w:start w:val="1"/>
+      <w:numFmt w:val="decimal"/>
+      <w:lvlText w:val="%4."/>
+      <w:lvlJc w:val="left"/>
+      <w:pPr>
+        <w:ind w:left="2880" w:hanging="360"/>
+      </w:pPr>
+    </w:lvl>
+    <w:lvl w:ilvl="4" w:tplc="04090019" w:tentative="1">
+      <w:start w:val="1"/>
+      <w:numFmt w:val="lowerLetter"/>
+      <w:lvlText w:val="%5."/>
+      <w:lvlJc w:val="left"/>
+      <w:pPr>
+        <w:ind w:left="3600" w:hanging="360"/>
+      </w:pPr>
+    </w:lvl>
+    <w:lvl w:ilvl="5" w:tplc="0409001B" w:tentative="1">
+      <w:start w:val="1"/>
+      <w:numFmt w:val="lowerRoman"/>
+      <w:lvlText w:val="%6."/>
+      <w:lvlJc w:val="right"/>
+      <w:pPr>
+        <w:ind w:left="4320" w:hanging="180"/>
+      </w:pPr>
+    </w:lvl>
+    <w:lvl w:ilvl="6" w:tplc="0409000F" w:tentative="1">
+      <w:start w:val="1"/>
+      <w:numFmt w:val="decimal"/>
+      <w:lvlText w:val="%7."/>
+      <w:lvlJc w:val="left"/>
+      <w:pPr>
+        <w:ind w:left="5040" w:hanging="360"/>
+      </w:pPr>
+    </w:lvl>
+    <w:lvl w:ilvl="7" w:tplc="04090019" w:tentative="1">
+      <w:start w:val="1"/>
+      <w:numFmt w:val="lowerLetter"/>
+      <w:lvlText w:val="%8."/>
+      <w:lvlJc w:val="left"/>
+      <w:pPr>
+        <w:ind w:left="5760" w:hanging="360"/>
+      </w:pPr>
+    </w:lvl>
+    <w:lvl w:ilvl="8" w:tplc="0409001B" w:tentative="1">
+      <w:start w:val="1"/>
+      <w:numFmt w:val="lowerRoman"/>
+      <w:lvlText w:val="%9."/>
+      <w:lvlJc w:val="right"/>
+      <w:pPr>
+        <w:ind w:left="6480" w:hanging="180"/>
+      </w:pPr>
+    </w:lvl>
+  </w:abstractNum>
+  <w:abstractNum w:abstractNumId="16" w15:restartNumberingAfterBreak="0">
     <w:nsid w:val="41215AEF"/>
     <w:multiLevelType w:val="hybridMultilevel"/>
     <w:tmpl w:val="AEBE6138"/>
@@ -8239,7 +8518,7 @@
       </w:rPr>
     </w:lvl>
   </w:abstractNum>
-  <w:abstractNum w:abstractNumId="16" w15:restartNumberingAfterBreak="0">
+  <w:abstractNum w:abstractNumId="17" w15:restartNumberingAfterBreak="0">
     <w:nsid w:val="42904622"/>
     <w:multiLevelType w:val="hybridMultilevel"/>
     <w:tmpl w:val="771AB602"/>
@@ -8328,7 +8607,7 @@
       </w:pPr>
     </w:lvl>
   </w:abstractNum>
-  <w:abstractNum w:abstractNumId="17" w15:restartNumberingAfterBreak="0">
+  <w:abstractNum w:abstractNumId="18" w15:restartNumberingAfterBreak="0">
     <w:nsid w:val="4A723669"/>
     <w:multiLevelType w:val="hybridMultilevel"/>
     <w:tmpl w:val="50DC974A"/>
@@ -8441,7 +8720,7 @@
       </w:rPr>
     </w:lvl>
   </w:abstractNum>
-  <w:abstractNum w:abstractNumId="18" w15:restartNumberingAfterBreak="0">
+  <w:abstractNum w:abstractNumId="19" w15:restartNumberingAfterBreak="0">
     <w:nsid w:val="50C71659"/>
     <w:multiLevelType w:val="hybridMultilevel"/>
     <w:tmpl w:val="1BC6BA3E"/>
@@ -8530,7 +8809,7 @@
       </w:pPr>
     </w:lvl>
   </w:abstractNum>
-  <w:abstractNum w:abstractNumId="19" w15:restartNumberingAfterBreak="0">
+  <w:abstractNum w:abstractNumId="20" w15:restartNumberingAfterBreak="0">
     <w:nsid w:val="5B7E3249"/>
     <w:multiLevelType w:val="hybridMultilevel"/>
     <w:tmpl w:val="C32E3398"/>
@@ -8643,7 +8922,7 @@
       </w:rPr>
     </w:lvl>
   </w:abstractNum>
-  <w:abstractNum w:abstractNumId="20" w15:restartNumberingAfterBreak="0">
+  <w:abstractNum w:abstractNumId="21" w15:restartNumberingAfterBreak="0">
     <w:nsid w:val="5F283F69"/>
     <w:multiLevelType w:val="hybridMultilevel"/>
     <w:tmpl w:val="AB2068E6"/>
@@ -8732,7 +9011,7 @@
       </w:pPr>
     </w:lvl>
   </w:abstractNum>
-  <w:abstractNum w:abstractNumId="21" w15:restartNumberingAfterBreak="0">
+  <w:abstractNum w:abstractNumId="22" w15:restartNumberingAfterBreak="0">
     <w:nsid w:val="617345AC"/>
     <w:multiLevelType w:val="hybridMultilevel"/>
     <w:tmpl w:val="0888B90E"/>
@@ -8845,7 +9124,7 @@
       </w:rPr>
     </w:lvl>
   </w:abstractNum>
-  <w:abstractNum w:abstractNumId="22" w15:restartNumberingAfterBreak="0">
+  <w:abstractNum w:abstractNumId="23" w15:restartNumberingAfterBreak="0">
     <w:nsid w:val="639C1E51"/>
     <w:multiLevelType w:val="hybridMultilevel"/>
     <w:tmpl w:val="0888B90E"/>
@@ -8958,7 +9237,7 @@
       </w:rPr>
     </w:lvl>
   </w:abstractNum>
-  <w:abstractNum w:abstractNumId="23" w15:restartNumberingAfterBreak="0">
+  <w:abstractNum w:abstractNumId="24" w15:restartNumberingAfterBreak="0">
     <w:nsid w:val="7360713D"/>
     <w:multiLevelType w:val="hybridMultilevel"/>
     <w:tmpl w:val="C2E0BEF6"/>
@@ -9071,7 +9350,7 @@
       </w:rPr>
     </w:lvl>
   </w:abstractNum>
-  <w:abstractNum w:abstractNumId="24" w15:restartNumberingAfterBreak="0">
+  <w:abstractNum w:abstractNumId="25" w15:restartNumberingAfterBreak="0">
     <w:nsid w:val="7DBD2245"/>
     <w:multiLevelType w:val="hybridMultilevel"/>
     <w:tmpl w:val="94CA7EAE"/>
@@ -9160,7 +9439,7 @@
       </w:pPr>
     </w:lvl>
   </w:abstractNum>
-  <w:abstractNum w:abstractNumId="25" w15:restartNumberingAfterBreak="0">
+  <w:abstractNum w:abstractNumId="26" w15:restartNumberingAfterBreak="0">
     <w:nsid w:val="7ECD641D"/>
     <w:multiLevelType w:val="hybridMultilevel"/>
     <w:tmpl w:val="CDAA6848"/>
@@ -9274,13 +9553,13 @@
     </w:lvl>
   </w:abstractNum>
   <w:num w:numId="1">
-    <w:abstractNumId w:val="16"/>
+    <w:abstractNumId w:val="17"/>
   </w:num>
   <w:num w:numId="2">
-    <w:abstractNumId w:val="25"/>
+    <w:abstractNumId w:val="26"/>
   </w:num>
   <w:num w:numId="3">
-    <w:abstractNumId w:val="19"/>
+    <w:abstractNumId w:val="20"/>
   </w:num>
   <w:num w:numId="4">
     <w:abstractNumId w:val="8"/>
@@ -9298,7 +9577,7 @@
     <w:abstractNumId w:val="11"/>
   </w:num>
   <w:num w:numId="9">
-    <w:abstractNumId w:val="24"/>
+    <w:abstractNumId w:val="25"/>
   </w:num>
   <w:num w:numId="10">
     <w:abstractNumId w:val="6"/>
@@ -9307,16 +9586,16 @@
     <w:abstractNumId w:val="14"/>
   </w:num>
   <w:num w:numId="12">
-    <w:abstractNumId w:val="15"/>
+    <w:abstractNumId w:val="16"/>
   </w:num>
   <w:num w:numId="13">
     <w:abstractNumId w:val="9"/>
   </w:num>
   <w:num w:numId="14">
-    <w:abstractNumId w:val="18"/>
+    <w:abstractNumId w:val="19"/>
   </w:num>
   <w:num w:numId="15">
-    <w:abstractNumId w:val="23"/>
+    <w:abstractNumId w:val="24"/>
   </w:num>
   <w:num w:numId="16">
     <w:abstractNumId w:val="12"/>
@@ -9328,28 +9607,31 @@
     <w:abstractNumId w:val="10"/>
   </w:num>
   <w:num w:numId="19">
-    <w:abstractNumId w:val="17"/>
+    <w:abstractNumId w:val="18"/>
   </w:num>
   <w:num w:numId="20">
     <w:abstractNumId w:val="0"/>
   </w:num>
   <w:num w:numId="21">
-    <w:abstractNumId w:val="20"/>
+    <w:abstractNumId w:val="21"/>
   </w:num>
   <w:num w:numId="22">
     <w:abstractNumId w:val="2"/>
   </w:num>
   <w:num w:numId="23">
-    <w:abstractNumId w:val="21"/>
+    <w:abstractNumId w:val="22"/>
   </w:num>
   <w:num w:numId="24">
     <w:abstractNumId w:val="5"/>
   </w:num>
   <w:num w:numId="25">
-    <w:abstractNumId w:val="22"/>
+    <w:abstractNumId w:val="23"/>
   </w:num>
   <w:num w:numId="26">
     <w:abstractNumId w:val="1"/>
+  </w:num>
+  <w:num w:numId="27">
+    <w:abstractNumId w:val="15"/>
   </w:num>
 </w:numbering>
 </file>
@@ -9843,7 +10125,6 @@
   <w:style w:type="character" w:default="1" w:styleId="DefaultParagraphFont">
     <w:name w:val="Default Paragraph Font"/>
     <w:uiPriority w:val="1"/>
-    <w:semiHidden/>
     <w:unhideWhenUsed/>
   </w:style>
   <w:style w:type="table" w:default="1" w:styleId="TableNormal">
@@ -10369,7 +10650,7 @@
 </file>
 
 <file path=customXml/itemProps1.xml><?xml version="1.0" encoding="utf-8"?>
-<ds:datastoreItem xmlns:ds="http://schemas.openxmlformats.org/officeDocument/2006/customXml" ds:itemID="{8CA38FA5-88E9-47AE-B46C-B20C7B07F3D9}">
+<ds:datastoreItem xmlns:ds="http://schemas.openxmlformats.org/officeDocument/2006/customXml" ds:itemID="{1ECC9E68-D7BD-4B33-A632-BB8D698987E8}">
   <ds:schemaRefs>
     <ds:schemaRef ds:uri="http://schemas.openxmlformats.org/officeDocument/2006/bibliography"/>
   </ds:schemaRefs>

</xml_diff>